<commit_message>
-Added colours to tasks in progress and completed on schedule -Added folders and files that I intend to use on Unity -Started setting up project and debug scene -Added materials to quickly swap out materials needed
</commit_message>
<xml_diff>
--- a/Documents/12 Week High Level Schedule.docx
+++ b/Documents/12 Week High Level Schedule.docx
@@ -1,6 +1,6 @@
 
 <file path=word/document.xml><?xml version="1.0" encoding="utf-8"?>
-<w:document xmlns:ve="http://schemas.openxmlformats.org/markup-compatibility/2006" xmlns:o="urn:schemas-microsoft-com:office:office" xmlns:r="http://schemas.openxmlformats.org/officeDocument/2006/relationships" xmlns:m="http://schemas.openxmlformats.org/officeDocument/2006/math" xmlns:v="urn:schemas-microsoft-com:vml" xmlns:wp="http://schemas.openxmlformats.org/drawingml/2006/wordprocessingDrawing" xmlns:w10="urn:schemas-microsoft-com:office:word" xmlns:w="http://schemas.openxmlformats.org/wordprocessingml/2006/main" xmlns:wne="http://schemas.microsoft.com/office/word/2006/wordml">
+<w:document xmlns:wpc="http://schemas.microsoft.com/office/word/2010/wordprocessingCanvas" xmlns:cx="http://schemas.microsoft.com/office/drawing/2014/chartex" xmlns:cx1="http://schemas.microsoft.com/office/drawing/2015/9/8/chartex" xmlns:cx2="http://schemas.microsoft.com/office/drawing/2015/10/21/chartex" xmlns:cx3="http://schemas.microsoft.com/office/drawing/2016/5/9/chartex" xmlns:cx4="http://schemas.microsoft.com/office/drawing/2016/5/10/chartex" xmlns:cx5="http://schemas.microsoft.com/office/drawing/2016/5/11/chartex" xmlns:cx6="http://schemas.microsoft.com/office/drawing/2016/5/12/chartex" xmlns:cx7="http://schemas.microsoft.com/office/drawing/2016/5/13/chartex" xmlns:cx8="http://schemas.microsoft.com/office/drawing/2016/5/14/chartex" xmlns:mc="http://schemas.openxmlformats.org/markup-compatibility/2006" xmlns:aink="http://schemas.microsoft.com/office/drawing/2016/ink" xmlns:am3d="http://schemas.microsoft.com/office/drawing/2017/model3d" xmlns:o="urn:schemas-microsoft-com:office:office" xmlns:r="http://schemas.openxmlformats.org/officeDocument/2006/relationships" xmlns:m="http://schemas.openxmlformats.org/officeDocument/2006/math" xmlns:v="urn:schemas-microsoft-com:vml" xmlns:wp14="http://schemas.microsoft.com/office/word/2010/wordprocessingDrawing" xmlns:wp="http://schemas.openxmlformats.org/drawingml/2006/wordprocessingDrawing" xmlns:w10="urn:schemas-microsoft-com:office:word" xmlns:w="http://schemas.openxmlformats.org/wordprocessingml/2006/main" xmlns:w14="http://schemas.microsoft.com/office/word/2010/wordml" xmlns:w15="http://schemas.microsoft.com/office/word/2012/wordml" xmlns:w16cid="http://schemas.microsoft.com/office/word/2016/wordml/cid" xmlns:w16se="http://schemas.microsoft.com/office/word/2015/wordml/symex" xmlns:wpg="http://schemas.microsoft.com/office/word/2010/wordprocessingGroup" xmlns:wpi="http://schemas.microsoft.com/office/word/2010/wordprocessingInk" xmlns:wne="http://schemas.microsoft.com/office/word/2006/wordml" xmlns:wps="http://schemas.microsoft.com/office/word/2010/wordprocessingShape" mc:Ignorable="w14 w15 w16se w16cid wp14">
   <w:body>
     <w:p>
       <w:pPr>
@@ -32,7 +32,7 @@
       <w:tblPr>
         <w:tblStyle w:val="TableGrid1"/>
         <w:tblW w:w="9265" w:type="dxa"/>
-        <w:tblLook w:val="04A0"/>
+        <w:tblLook w:val="04A0" w:firstRow="1" w:lastRow="0" w:firstColumn="1" w:lastColumn="0" w:noHBand="0" w:noVBand="1"/>
       </w:tblPr>
       <w:tblGrid>
         <w:gridCol w:w="1095"/>
@@ -107,6 +107,7 @@
         <w:tc>
           <w:tcPr>
             <w:tcW w:w="8170" w:type="dxa"/>
+            <w:shd w:val="clear" w:color="auto" w:fill="92D050"/>
           </w:tcPr>
           <w:p>
             <w:pPr>
@@ -178,6 +179,7 @@
         <w:tc>
           <w:tcPr>
             <w:tcW w:w="8170" w:type="dxa"/>
+            <w:shd w:val="clear" w:color="auto" w:fill="92D050"/>
           </w:tcPr>
           <w:p>
             <w:pPr>
@@ -334,7 +336,15 @@
               <w:rPr>
                 <w:szCs w:val="24"/>
               </w:rPr>
-              <w:t>code which stores player’s currency which is spent by clicking on tiles ahead of the player and gained clicking on tiles behind the player</w:t>
+              <w:t>code which stores player’s currency which is spent by clicking on tiles ahead of the player and gained click</w:t>
+            </w:r>
+            <w:bookmarkStart w:id="0" w:name="_GoBack"/>
+            <w:bookmarkEnd w:id="0"/>
+            <w:r>
+              <w:rPr>
+                <w:szCs w:val="24"/>
+              </w:rPr>
+              <w:t>ing on tiles behind the player</w:t>
             </w:r>
           </w:p>
         </w:tc>
@@ -664,7 +674,21 @@
               <w:rPr>
                 <w:szCs w:val="24"/>
               </w:rPr>
-              <w:t>Design – Show how much a move would cost ingame on the UI</w:t>
+              <w:t xml:space="preserve">Design – Show how much a move would cost </w:t>
+            </w:r>
+            <w:proofErr w:type="spellStart"/>
+            <w:r>
+              <w:rPr>
+                <w:szCs w:val="24"/>
+              </w:rPr>
+              <w:t>ingame</w:t>
+            </w:r>
+            <w:proofErr w:type="spellEnd"/>
+            <w:r>
+              <w:rPr>
+                <w:szCs w:val="24"/>
+              </w:rPr>
+              <w:t xml:space="preserve"> on the UI</w:t>
             </w:r>
             <w:r>
               <w:rPr>
@@ -911,7 +935,7 @@
 </file>
 
 <file path=word/styles.xml><?xml version="1.0" encoding="utf-8"?>
-<w:styles xmlns:r="http://schemas.openxmlformats.org/officeDocument/2006/relationships" xmlns:w="http://schemas.openxmlformats.org/wordprocessingml/2006/main">
+<w:styles xmlns:mc="http://schemas.openxmlformats.org/markup-compatibility/2006" xmlns:r="http://schemas.openxmlformats.org/officeDocument/2006/relationships" xmlns:w="http://schemas.openxmlformats.org/wordprocessingml/2006/main" xmlns:w14="http://schemas.microsoft.com/office/word/2010/wordml" xmlns:w15="http://schemas.microsoft.com/office/word/2012/wordml" xmlns:w16cid="http://schemas.microsoft.com/office/word/2016/wordml/cid" xmlns:w16se="http://schemas.microsoft.com/office/word/2015/wordml/symex" mc:Ignorable="w14 w15 w16se w16cid">
   <w:docDefaults>
     <w:rPrDefault>
       <w:rPr>
@@ -927,144 +951,382 @@
       </w:pPr>
     </w:pPrDefault>
   </w:docDefaults>
-  <w:latentStyles w:defLockedState="0" w:defUIPriority="99" w:defSemiHidden="1" w:defUnhideWhenUsed="1" w:defQFormat="0" w:count="267">
-    <w:lsdException w:name="Normal" w:semiHidden="0" w:uiPriority="0" w:unhideWhenUsed="0" w:qFormat="1"/>
-    <w:lsdException w:name="heading 1" w:semiHidden="0" w:uiPriority="9" w:unhideWhenUsed="0" w:qFormat="1"/>
-    <w:lsdException w:name="heading 2" w:uiPriority="9" w:qFormat="1"/>
-    <w:lsdException w:name="heading 3" w:uiPriority="9" w:qFormat="1"/>
-    <w:lsdException w:name="heading 4" w:uiPriority="9" w:qFormat="1"/>
-    <w:lsdException w:name="heading 5" w:uiPriority="9" w:qFormat="1"/>
-    <w:lsdException w:name="heading 6" w:uiPriority="9" w:qFormat="1"/>
-    <w:lsdException w:name="heading 7" w:uiPriority="9" w:qFormat="1"/>
-    <w:lsdException w:name="heading 8" w:uiPriority="9" w:qFormat="1"/>
-    <w:lsdException w:name="heading 9" w:uiPriority="9" w:qFormat="1"/>
-    <w:lsdException w:name="toc 1" w:uiPriority="39"/>
-    <w:lsdException w:name="toc 2" w:uiPriority="39"/>
-    <w:lsdException w:name="toc 3" w:uiPriority="39"/>
-    <w:lsdException w:name="toc 4" w:uiPriority="39"/>
-    <w:lsdException w:name="toc 5" w:uiPriority="39"/>
-    <w:lsdException w:name="toc 6" w:uiPriority="39"/>
-    <w:lsdException w:name="toc 7" w:uiPriority="39"/>
-    <w:lsdException w:name="toc 8" w:uiPriority="39"/>
-    <w:lsdException w:name="toc 9" w:uiPriority="39"/>
-    <w:lsdException w:name="caption" w:uiPriority="35" w:qFormat="1"/>
-    <w:lsdException w:name="Title" w:semiHidden="0" w:uiPriority="10" w:unhideWhenUsed="0" w:qFormat="1"/>
-    <w:lsdException w:name="Default Paragraph Font" w:uiPriority="1"/>
-    <w:lsdException w:name="Subtitle" w:semiHidden="0" w:uiPriority="11" w:unhideWhenUsed="0" w:qFormat="1"/>
-    <w:lsdException w:name="Strong" w:semiHidden="0" w:uiPriority="22" w:unhideWhenUsed="0" w:qFormat="1"/>
-    <w:lsdException w:name="Emphasis" w:semiHidden="0" w:uiPriority="20" w:unhideWhenUsed="0" w:qFormat="1"/>
-    <w:lsdException w:name="Table Grid" w:semiHidden="0" w:uiPriority="59" w:unhideWhenUsed="0"/>
-    <w:lsdException w:name="Placeholder Text" w:unhideWhenUsed="0"/>
-    <w:lsdException w:name="No Spacing" w:semiHidden="0" w:uiPriority="1" w:unhideWhenUsed="0" w:qFormat="1"/>
-    <w:lsdException w:name="Light Shading" w:semiHidden="0" w:uiPriority="60" w:unhideWhenUsed="0"/>
-    <w:lsdException w:name="Light List" w:semiHidden="0" w:uiPriority="61" w:unhideWhenUsed="0"/>
-    <w:lsdException w:name="Light Grid" w:semiHidden="0" w:uiPriority="62" w:unhideWhenUsed="0"/>
-    <w:lsdException w:name="Medium Shading 1" w:semiHidden="0" w:uiPriority="63" w:unhideWhenUsed="0"/>
-    <w:lsdException w:name="Medium Shading 2" w:semiHidden="0" w:uiPriority="64" w:unhideWhenUsed="0"/>
-    <w:lsdException w:name="Medium List 1" w:semiHidden="0" w:uiPriority="65" w:unhideWhenUsed="0"/>
-    <w:lsdException w:name="Medium List 2" w:semiHidden="0" w:uiPriority="66" w:unhideWhenUsed="0"/>
-    <w:lsdException w:name="Medium Grid 1" w:semiHidden="0" w:uiPriority="67" w:unhideWhenUsed="0"/>
-    <w:lsdException w:name="Medium Grid 2" w:semiHidden="0" w:uiPriority="68" w:unhideWhenUsed="0"/>
-    <w:lsdException w:name="Medium Grid 3" w:semiHidden="0" w:uiPriority="69" w:unhideWhenUsed="0"/>
-    <w:lsdException w:name="Dark List" w:semiHidden="0" w:uiPriority="70" w:unhideWhenUsed="0"/>
-    <w:lsdException w:name="Colorful Shading" w:semiHidden="0" w:uiPriority="71" w:unhideWhenUsed="0"/>
-    <w:lsdException w:name="Colorful List" w:semiHidden="0" w:uiPriority="72" w:unhideWhenUsed="0"/>
-    <w:lsdException w:name="Colorful Grid" w:semiHidden="0" w:uiPriority="73" w:unhideWhenUsed="0"/>
-    <w:lsdException w:name="Light Shading Accent 1" w:semiHidden="0" w:uiPriority="60" w:unhideWhenUsed="0"/>
-    <w:lsdException w:name="Light List Accent 1" w:semiHidden="0" w:uiPriority="61" w:unhideWhenUsed="0"/>
-    <w:lsdException w:name="Light Grid Accent 1" w:semiHidden="0" w:uiPriority="62" w:unhideWhenUsed="0"/>
-    <w:lsdException w:name="Medium Shading 1 Accent 1" w:semiHidden="0" w:uiPriority="63" w:unhideWhenUsed="0"/>
-    <w:lsdException w:name="Medium Shading 2 Accent 1" w:semiHidden="0" w:uiPriority="64" w:unhideWhenUsed="0"/>
-    <w:lsdException w:name="Medium List 1 Accent 1" w:semiHidden="0" w:uiPriority="65" w:unhideWhenUsed="0"/>
-    <w:lsdException w:name="Revision" w:unhideWhenUsed="0"/>
-    <w:lsdException w:name="List Paragraph" w:semiHidden="0" w:uiPriority="34" w:unhideWhenUsed="0" w:qFormat="1"/>
-    <w:lsdException w:name="Quote" w:semiHidden="0" w:uiPriority="29" w:unhideWhenUsed="0" w:qFormat="1"/>
-    <w:lsdException w:name="Intense Quote" w:semiHidden="0" w:uiPriority="30" w:unhideWhenUsed="0" w:qFormat="1"/>
-    <w:lsdException w:name="Medium List 2 Accent 1" w:semiHidden="0" w:uiPriority="66" w:unhideWhenUsed="0"/>
-    <w:lsdException w:name="Medium Grid 1 Accent 1" w:semiHidden="0" w:uiPriority="67" w:unhideWhenUsed="0"/>
-    <w:lsdException w:name="Medium Grid 2 Accent 1" w:semiHidden="0" w:uiPriority="68" w:unhideWhenUsed="0"/>
-    <w:lsdException w:name="Medium Grid 3 Accent 1" w:semiHidden="0" w:uiPriority="69" w:unhideWhenUsed="0"/>
-    <w:lsdException w:name="Dark List Accent 1" w:semiHidden="0" w:uiPriority="70" w:unhideWhenUsed="0"/>
-    <w:lsdException w:name="Colorful Shading Accent 1" w:semiHidden="0" w:uiPriority="71" w:unhideWhenUsed="0"/>
-    <w:lsdException w:name="Colorful List Accent 1" w:semiHidden="0" w:uiPriority="72" w:unhideWhenUsed="0"/>
-    <w:lsdException w:name="Colorful Grid Accent 1" w:semiHidden="0" w:uiPriority="73" w:unhideWhenUsed="0"/>
-    <w:lsdException w:name="Light Shading Accent 2" w:semiHidden="0" w:uiPriority="60" w:unhideWhenUsed="0"/>
-    <w:lsdException w:name="Light List Accent 2" w:semiHidden="0" w:uiPriority="61" w:unhideWhenUsed="0"/>
-    <w:lsdException w:name="Light Grid Accent 2" w:semiHidden="0" w:uiPriority="62" w:unhideWhenUsed="0"/>
-    <w:lsdException w:name="Medium Shading 1 Accent 2" w:semiHidden="0" w:uiPriority="63" w:unhideWhenUsed="0"/>
-    <w:lsdException w:name="Medium Shading 2 Accent 2" w:semiHidden="0" w:uiPriority="64" w:unhideWhenUsed="0"/>
-    <w:lsdException w:name="Medium List 1 Accent 2" w:semiHidden="0" w:uiPriority="65" w:unhideWhenUsed="0"/>
-    <w:lsdException w:name="Medium List 2 Accent 2" w:semiHidden="0" w:uiPriority="66" w:unhideWhenUsed="0"/>
-    <w:lsdException w:name="Medium Grid 1 Accent 2" w:semiHidden="0" w:uiPriority="67" w:unhideWhenUsed="0"/>
-    <w:lsdException w:name="Medium Grid 2 Accent 2" w:semiHidden="0" w:uiPriority="68" w:unhideWhenUsed="0"/>
-    <w:lsdException w:name="Medium Grid 3 Accent 2" w:semiHidden="0" w:uiPriority="69" w:unhideWhenUsed="0"/>
-    <w:lsdException w:name="Dark List Accent 2" w:semiHidden="0" w:uiPriority="70" w:unhideWhenUsed="0"/>
-    <w:lsdException w:name="Colorful Shading Accent 2" w:semiHidden="0" w:uiPriority="71" w:unhideWhenUsed="0"/>
-    <w:lsdException w:name="Colorful List Accent 2" w:semiHidden="0" w:uiPriority="72" w:unhideWhenUsed="0"/>
-    <w:lsdException w:name="Colorful Grid Accent 2" w:semiHidden="0" w:uiPriority="73" w:unhideWhenUsed="0"/>
-    <w:lsdException w:name="Light Shading Accent 3" w:semiHidden="0" w:uiPriority="60" w:unhideWhenUsed="0"/>
-    <w:lsdException w:name="Light List Accent 3" w:semiHidden="0" w:uiPriority="61" w:unhideWhenUsed="0"/>
-    <w:lsdException w:name="Light Grid Accent 3" w:semiHidden="0" w:uiPriority="62" w:unhideWhenUsed="0"/>
-    <w:lsdException w:name="Medium Shading 1 Accent 3" w:semiHidden="0" w:uiPriority="63" w:unhideWhenUsed="0"/>
-    <w:lsdException w:name="Medium Shading 2 Accent 3" w:semiHidden="0" w:uiPriority="64" w:unhideWhenUsed="0"/>
-    <w:lsdException w:name="Medium List 1 Accent 3" w:semiHidden="0" w:uiPriority="65" w:unhideWhenUsed="0"/>
-    <w:lsdException w:name="Medium List 2 Accent 3" w:semiHidden="0" w:uiPriority="66" w:unhideWhenUsed="0"/>
-    <w:lsdException w:name="Medium Grid 1 Accent 3" w:semiHidden="0" w:uiPriority="67" w:unhideWhenUsed="0"/>
-    <w:lsdException w:name="Medium Grid 2 Accent 3" w:semiHidden="0" w:uiPriority="68" w:unhideWhenUsed="0"/>
-    <w:lsdException w:name="Medium Grid 3 Accent 3" w:semiHidden="0" w:uiPriority="69" w:unhideWhenUsed="0"/>
-    <w:lsdException w:name="Dark List Accent 3" w:semiHidden="0" w:uiPriority="70" w:unhideWhenUsed="0"/>
-    <w:lsdException w:name="Colorful Shading Accent 3" w:semiHidden="0" w:uiPriority="71" w:unhideWhenUsed="0"/>
-    <w:lsdException w:name="Colorful List Accent 3" w:semiHidden="0" w:uiPriority="72" w:unhideWhenUsed="0"/>
-    <w:lsdException w:name="Colorful Grid Accent 3" w:semiHidden="0" w:uiPriority="73" w:unhideWhenUsed="0"/>
-    <w:lsdException w:name="Light Shading Accent 4" w:semiHidden="0" w:uiPriority="60" w:unhideWhenUsed="0"/>
-    <w:lsdException w:name="Light List Accent 4" w:semiHidden="0" w:uiPriority="61" w:unhideWhenUsed="0"/>
-    <w:lsdException w:name="Light Grid Accent 4" w:semiHidden="0" w:uiPriority="62" w:unhideWhenUsed="0"/>
-    <w:lsdException w:name="Medium Shading 1 Accent 4" w:semiHidden="0" w:uiPriority="63" w:unhideWhenUsed="0"/>
-    <w:lsdException w:name="Medium Shading 2 Accent 4" w:semiHidden="0" w:uiPriority="64" w:unhideWhenUsed="0"/>
-    <w:lsdException w:name="Medium List 1 Accent 4" w:semiHidden="0" w:uiPriority="65" w:unhideWhenUsed="0"/>
-    <w:lsdException w:name="Medium List 2 Accent 4" w:semiHidden="0" w:uiPriority="66" w:unhideWhenUsed="0"/>
-    <w:lsdException w:name="Medium Grid 1 Accent 4" w:semiHidden="0" w:uiPriority="67" w:unhideWhenUsed="0"/>
-    <w:lsdException w:name="Medium Grid 2 Accent 4" w:semiHidden="0" w:uiPriority="68" w:unhideWhenUsed="0"/>
-    <w:lsdException w:name="Medium Grid 3 Accent 4" w:semiHidden="0" w:uiPriority="69" w:unhideWhenUsed="0"/>
-    <w:lsdException w:name="Dark List Accent 4" w:semiHidden="0" w:uiPriority="70" w:unhideWhenUsed="0"/>
-    <w:lsdException w:name="Colorful Shading Accent 4" w:semiHidden="0" w:uiPriority="71" w:unhideWhenUsed="0"/>
-    <w:lsdException w:name="Colorful List Accent 4" w:semiHidden="0" w:uiPriority="72" w:unhideWhenUsed="0"/>
-    <w:lsdException w:name="Colorful Grid Accent 4" w:semiHidden="0" w:uiPriority="73" w:unhideWhenUsed="0"/>
-    <w:lsdException w:name="Light Shading Accent 5" w:semiHidden="0" w:uiPriority="60" w:unhideWhenUsed="0"/>
-    <w:lsdException w:name="Light List Accent 5" w:semiHidden="0" w:uiPriority="61" w:unhideWhenUsed="0"/>
-    <w:lsdException w:name="Light Grid Accent 5" w:semiHidden="0" w:uiPriority="62" w:unhideWhenUsed="0"/>
-    <w:lsdException w:name="Medium Shading 1 Accent 5" w:semiHidden="0" w:uiPriority="63" w:unhideWhenUsed="0"/>
-    <w:lsdException w:name="Medium Shading 2 Accent 5" w:semiHidden="0" w:uiPriority="64" w:unhideWhenUsed="0"/>
-    <w:lsdException w:name="Medium List 1 Accent 5" w:semiHidden="0" w:uiPriority="65" w:unhideWhenUsed="0"/>
-    <w:lsdException w:name="Medium List 2 Accent 5" w:semiHidden="0" w:uiPriority="66" w:unhideWhenUsed="0"/>
-    <w:lsdException w:name="Medium Grid 1 Accent 5" w:semiHidden="0" w:uiPriority="67" w:unhideWhenUsed="0"/>
-    <w:lsdException w:name="Medium Grid 2 Accent 5" w:semiHidden="0" w:uiPriority="68" w:unhideWhenUsed="0"/>
-    <w:lsdException w:name="Medium Grid 3 Accent 5" w:semiHidden="0" w:uiPriority="69" w:unhideWhenUsed="0"/>
-    <w:lsdException w:name="Dark List Accent 5" w:semiHidden="0" w:uiPriority="70" w:unhideWhenUsed="0"/>
-    <w:lsdException w:name="Colorful Shading Accent 5" w:semiHidden="0" w:uiPriority="71" w:unhideWhenUsed="0"/>
-    <w:lsdException w:name="Colorful List Accent 5" w:semiHidden="0" w:uiPriority="72" w:unhideWhenUsed="0"/>
-    <w:lsdException w:name="Colorful Grid Accent 5" w:semiHidden="0" w:uiPriority="73" w:unhideWhenUsed="0"/>
-    <w:lsdException w:name="Light Shading Accent 6" w:semiHidden="0" w:uiPriority="60" w:unhideWhenUsed="0"/>
-    <w:lsdException w:name="Light List Accent 6" w:semiHidden="0" w:uiPriority="61" w:unhideWhenUsed="0"/>
-    <w:lsdException w:name="Light Grid Accent 6" w:semiHidden="0" w:uiPriority="62" w:unhideWhenUsed="0"/>
-    <w:lsdException w:name="Medium Shading 1 Accent 6" w:semiHidden="0" w:uiPriority="63" w:unhideWhenUsed="0"/>
-    <w:lsdException w:name="Medium Shading 2 Accent 6" w:semiHidden="0" w:uiPriority="64" w:unhideWhenUsed="0"/>
-    <w:lsdException w:name="Medium List 1 Accent 6" w:semiHidden="0" w:uiPriority="65" w:unhideWhenUsed="0"/>
-    <w:lsdException w:name="Medium List 2 Accent 6" w:semiHidden="0" w:uiPriority="66" w:unhideWhenUsed="0"/>
-    <w:lsdException w:name="Medium Grid 1 Accent 6" w:semiHidden="0" w:uiPriority="67" w:unhideWhenUsed="0"/>
-    <w:lsdException w:name="Medium Grid 2 Accent 6" w:semiHidden="0" w:uiPriority="68" w:unhideWhenUsed="0"/>
-    <w:lsdException w:name="Medium Grid 3 Accent 6" w:semiHidden="0" w:uiPriority="69" w:unhideWhenUsed="0"/>
-    <w:lsdException w:name="Dark List Accent 6" w:semiHidden="0" w:uiPriority="70" w:unhideWhenUsed="0"/>
-    <w:lsdException w:name="Colorful Shading Accent 6" w:semiHidden="0" w:uiPriority="71" w:unhideWhenUsed="0"/>
-    <w:lsdException w:name="Colorful List Accent 6" w:semiHidden="0" w:uiPriority="72" w:unhideWhenUsed="0"/>
-    <w:lsdException w:name="Colorful Grid Accent 6" w:semiHidden="0" w:uiPriority="73" w:unhideWhenUsed="0"/>
-    <w:lsdException w:name="Subtle Emphasis" w:semiHidden="0" w:uiPriority="19" w:unhideWhenUsed="0" w:qFormat="1"/>
-    <w:lsdException w:name="Intense Emphasis" w:semiHidden="0" w:uiPriority="21" w:unhideWhenUsed="0" w:qFormat="1"/>
-    <w:lsdException w:name="Subtle Reference" w:semiHidden="0" w:uiPriority="31" w:unhideWhenUsed="0" w:qFormat="1"/>
-    <w:lsdException w:name="Intense Reference" w:semiHidden="0" w:uiPriority="32" w:unhideWhenUsed="0" w:qFormat="1"/>
-    <w:lsdException w:name="Book Title" w:semiHidden="0" w:uiPriority="33" w:unhideWhenUsed="0" w:qFormat="1"/>
-    <w:lsdException w:name="Bibliography" w:uiPriority="37"/>
-    <w:lsdException w:name="TOC Heading" w:uiPriority="39" w:qFormat="1"/>
+  <w:latentStyles w:defLockedState="0" w:defUIPriority="99" w:defSemiHidden="0" w:defUnhideWhenUsed="0" w:defQFormat="0" w:count="375">
+    <w:lsdException w:name="Normal" w:uiPriority="0" w:qFormat="1"/>
+    <w:lsdException w:name="heading 1" w:uiPriority="9" w:qFormat="1"/>
+    <w:lsdException w:name="heading 2" w:semiHidden="1" w:uiPriority="9" w:unhideWhenUsed="1" w:qFormat="1"/>
+    <w:lsdException w:name="heading 3" w:semiHidden="1" w:uiPriority="9" w:unhideWhenUsed="1" w:qFormat="1"/>
+    <w:lsdException w:name="heading 4" w:semiHidden="1" w:uiPriority="9" w:unhideWhenUsed="1" w:qFormat="1"/>
+    <w:lsdException w:name="heading 5" w:semiHidden="1" w:uiPriority="9" w:unhideWhenUsed="1" w:qFormat="1"/>
+    <w:lsdException w:name="heading 6" w:semiHidden="1" w:uiPriority="9" w:unhideWhenUsed="1" w:qFormat="1"/>
+    <w:lsdException w:name="heading 7" w:semiHidden="1" w:uiPriority="9" w:unhideWhenUsed="1" w:qFormat="1"/>
+    <w:lsdException w:name="heading 8" w:semiHidden="1" w:uiPriority="9" w:unhideWhenUsed="1" w:qFormat="1"/>
+    <w:lsdException w:name="heading 9" w:semiHidden="1" w:uiPriority="9" w:unhideWhenUsed="1" w:qFormat="1"/>
+    <w:lsdException w:name="index 1" w:semiHidden="1" w:unhideWhenUsed="1"/>
+    <w:lsdException w:name="index 2" w:semiHidden="1" w:unhideWhenUsed="1"/>
+    <w:lsdException w:name="index 3" w:semiHidden="1" w:unhideWhenUsed="1"/>
+    <w:lsdException w:name="index 4" w:semiHidden="1" w:unhideWhenUsed="1"/>
+    <w:lsdException w:name="index 5" w:semiHidden="1" w:unhideWhenUsed="1"/>
+    <w:lsdException w:name="index 6" w:semiHidden="1" w:unhideWhenUsed="1"/>
+    <w:lsdException w:name="index 7" w:semiHidden="1" w:unhideWhenUsed="1"/>
+    <w:lsdException w:name="index 8" w:semiHidden="1" w:unhideWhenUsed="1"/>
+    <w:lsdException w:name="index 9" w:semiHidden="1" w:unhideWhenUsed="1"/>
+    <w:lsdException w:name="toc 1" w:semiHidden="1" w:uiPriority="39" w:unhideWhenUsed="1"/>
+    <w:lsdException w:name="toc 2" w:semiHidden="1" w:uiPriority="39" w:unhideWhenUsed="1"/>
+    <w:lsdException w:name="toc 3" w:semiHidden="1" w:uiPriority="39" w:unhideWhenUsed="1"/>
+    <w:lsdException w:name="toc 4" w:semiHidden="1" w:uiPriority="39" w:unhideWhenUsed="1"/>
+    <w:lsdException w:name="toc 5" w:semiHidden="1" w:uiPriority="39" w:unhideWhenUsed="1"/>
+    <w:lsdException w:name="toc 6" w:semiHidden="1" w:uiPriority="39" w:unhideWhenUsed="1"/>
+    <w:lsdException w:name="toc 7" w:semiHidden="1" w:uiPriority="39" w:unhideWhenUsed="1"/>
+    <w:lsdException w:name="toc 8" w:semiHidden="1" w:uiPriority="39" w:unhideWhenUsed="1"/>
+    <w:lsdException w:name="toc 9" w:semiHidden="1" w:uiPriority="39" w:unhideWhenUsed="1"/>
+    <w:lsdException w:name="Normal Indent" w:semiHidden="1" w:unhideWhenUsed="1"/>
+    <w:lsdException w:name="footnote text" w:semiHidden="1" w:unhideWhenUsed="1"/>
+    <w:lsdException w:name="annotation text" w:semiHidden="1" w:unhideWhenUsed="1"/>
+    <w:lsdException w:name="header" w:semiHidden="1" w:unhideWhenUsed="1"/>
+    <w:lsdException w:name="footer" w:semiHidden="1" w:unhideWhenUsed="1"/>
+    <w:lsdException w:name="index heading" w:semiHidden="1" w:unhideWhenUsed="1"/>
+    <w:lsdException w:name="caption" w:semiHidden="1" w:uiPriority="35" w:unhideWhenUsed="1" w:qFormat="1"/>
+    <w:lsdException w:name="table of figures" w:semiHidden="1" w:unhideWhenUsed="1"/>
+    <w:lsdException w:name="envelope address" w:semiHidden="1" w:unhideWhenUsed="1"/>
+    <w:lsdException w:name="envelope return" w:semiHidden="1" w:unhideWhenUsed="1"/>
+    <w:lsdException w:name="footnote reference" w:semiHidden="1" w:unhideWhenUsed="1"/>
+    <w:lsdException w:name="annotation reference" w:semiHidden="1" w:unhideWhenUsed="1"/>
+    <w:lsdException w:name="line number" w:semiHidden="1" w:unhideWhenUsed="1"/>
+    <w:lsdException w:name="page number" w:semiHidden="1" w:unhideWhenUsed="1"/>
+    <w:lsdException w:name="endnote reference" w:semiHidden="1" w:unhideWhenUsed="1"/>
+    <w:lsdException w:name="endnote text" w:semiHidden="1" w:unhideWhenUsed="1"/>
+    <w:lsdException w:name="table of authorities" w:semiHidden="1" w:unhideWhenUsed="1"/>
+    <w:lsdException w:name="macro" w:semiHidden="1" w:unhideWhenUsed="1"/>
+    <w:lsdException w:name="toa heading" w:semiHidden="1" w:unhideWhenUsed="1"/>
+    <w:lsdException w:name="List" w:semiHidden="1" w:unhideWhenUsed="1"/>
+    <w:lsdException w:name="List Bullet" w:semiHidden="1" w:unhideWhenUsed="1"/>
+    <w:lsdException w:name="List Number" w:semiHidden="1" w:unhideWhenUsed="1"/>
+    <w:lsdException w:name="List 2" w:semiHidden="1" w:unhideWhenUsed="1"/>
+    <w:lsdException w:name="List 3" w:semiHidden="1" w:unhideWhenUsed="1"/>
+    <w:lsdException w:name="List 4" w:semiHidden="1" w:unhideWhenUsed="1"/>
+    <w:lsdException w:name="List 5" w:semiHidden="1" w:unhideWhenUsed="1"/>
+    <w:lsdException w:name="List Bullet 2" w:semiHidden="1" w:unhideWhenUsed="1"/>
+    <w:lsdException w:name="List Bullet 3" w:semiHidden="1" w:unhideWhenUsed="1"/>
+    <w:lsdException w:name="List Bullet 4" w:semiHidden="1" w:unhideWhenUsed="1"/>
+    <w:lsdException w:name="List Bullet 5" w:semiHidden="1" w:unhideWhenUsed="1"/>
+    <w:lsdException w:name="List Number 2" w:semiHidden="1" w:unhideWhenUsed="1"/>
+    <w:lsdException w:name="List Number 3" w:semiHidden="1" w:unhideWhenUsed="1"/>
+    <w:lsdException w:name="List Number 4" w:semiHidden="1" w:unhideWhenUsed="1"/>
+    <w:lsdException w:name="List Number 5" w:semiHidden="1" w:unhideWhenUsed="1"/>
+    <w:lsdException w:name="Title" w:uiPriority="10" w:qFormat="1"/>
+    <w:lsdException w:name="Closing" w:semiHidden="1" w:unhideWhenUsed="1"/>
+    <w:lsdException w:name="Signature" w:semiHidden="1" w:unhideWhenUsed="1"/>
+    <w:lsdException w:name="Default Paragraph Font" w:semiHidden="1" w:uiPriority="1" w:unhideWhenUsed="1"/>
+    <w:lsdException w:name="Body Text" w:semiHidden="1" w:unhideWhenUsed="1"/>
+    <w:lsdException w:name="Body Text Indent" w:semiHidden="1" w:unhideWhenUsed="1"/>
+    <w:lsdException w:name="List Continue" w:semiHidden="1" w:unhideWhenUsed="1"/>
+    <w:lsdException w:name="List Continue 2" w:semiHidden="1" w:unhideWhenUsed="1"/>
+    <w:lsdException w:name="List Continue 3" w:semiHidden="1" w:unhideWhenUsed="1"/>
+    <w:lsdException w:name="List Continue 4" w:semiHidden="1" w:unhideWhenUsed="1"/>
+    <w:lsdException w:name="List Continue 5" w:semiHidden="1" w:unhideWhenUsed="1"/>
+    <w:lsdException w:name="Message Header" w:semiHidden="1" w:unhideWhenUsed="1"/>
+    <w:lsdException w:name="Subtitle" w:uiPriority="11" w:qFormat="1"/>
+    <w:lsdException w:name="Salutation" w:semiHidden="1" w:unhideWhenUsed="1"/>
+    <w:lsdException w:name="Date" w:semiHidden="1" w:unhideWhenUsed="1"/>
+    <w:lsdException w:name="Body Text First Indent" w:semiHidden="1" w:unhideWhenUsed="1"/>
+    <w:lsdException w:name="Body Text First Indent 2" w:semiHidden="1" w:unhideWhenUsed="1"/>
+    <w:lsdException w:name="Note Heading" w:semiHidden="1" w:unhideWhenUsed="1"/>
+    <w:lsdException w:name="Body Text 2" w:semiHidden="1" w:unhideWhenUsed="1"/>
+    <w:lsdException w:name="Body Text 3" w:semiHidden="1" w:unhideWhenUsed="1"/>
+    <w:lsdException w:name="Body Text Indent 2" w:semiHidden="1" w:unhideWhenUsed="1"/>
+    <w:lsdException w:name="Body Text Indent 3" w:semiHidden="1" w:unhideWhenUsed="1"/>
+    <w:lsdException w:name="Block Text" w:semiHidden="1" w:unhideWhenUsed="1"/>
+    <w:lsdException w:name="Hyperlink" w:semiHidden="1" w:unhideWhenUsed="1"/>
+    <w:lsdException w:name="FollowedHyperlink" w:semiHidden="1" w:unhideWhenUsed="1"/>
+    <w:lsdException w:name="Strong" w:uiPriority="22" w:qFormat="1"/>
+    <w:lsdException w:name="Emphasis" w:uiPriority="20" w:qFormat="1"/>
+    <w:lsdException w:name="Document Map" w:semiHidden="1" w:unhideWhenUsed="1"/>
+    <w:lsdException w:name="Plain Text" w:semiHidden="1" w:unhideWhenUsed="1"/>
+    <w:lsdException w:name="E-mail Signature" w:semiHidden="1" w:unhideWhenUsed="1"/>
+    <w:lsdException w:name="HTML Top of Form" w:semiHidden="1" w:unhideWhenUsed="1"/>
+    <w:lsdException w:name="HTML Bottom of Form" w:semiHidden="1" w:unhideWhenUsed="1"/>
+    <w:lsdException w:name="Normal (Web)" w:semiHidden="1" w:unhideWhenUsed="1"/>
+    <w:lsdException w:name="HTML Acronym" w:semiHidden="1" w:unhideWhenUsed="1"/>
+    <w:lsdException w:name="HTML Address" w:semiHidden="1" w:unhideWhenUsed="1"/>
+    <w:lsdException w:name="HTML Cite" w:semiHidden="1" w:unhideWhenUsed="1"/>
+    <w:lsdException w:name="HTML Code" w:semiHidden="1" w:unhideWhenUsed="1"/>
+    <w:lsdException w:name="HTML Definition" w:semiHidden="1" w:unhideWhenUsed="1"/>
+    <w:lsdException w:name="HTML Keyboard" w:semiHidden="1" w:unhideWhenUsed="1"/>
+    <w:lsdException w:name="HTML Preformatted" w:semiHidden="1" w:unhideWhenUsed="1"/>
+    <w:lsdException w:name="HTML Sample" w:semiHidden="1" w:unhideWhenUsed="1"/>
+    <w:lsdException w:name="HTML Typewriter" w:semiHidden="1" w:unhideWhenUsed="1"/>
+    <w:lsdException w:name="HTML Variable" w:semiHidden="1" w:unhideWhenUsed="1"/>
+    <w:lsdException w:name="Normal Table" w:semiHidden="1" w:unhideWhenUsed="1"/>
+    <w:lsdException w:name="annotation subject" w:semiHidden="1" w:unhideWhenUsed="1"/>
+    <w:lsdException w:name="No List" w:semiHidden="1" w:unhideWhenUsed="1"/>
+    <w:lsdException w:name="Outline List 1" w:semiHidden="1" w:unhideWhenUsed="1"/>
+    <w:lsdException w:name="Outline List 2" w:semiHidden="1" w:unhideWhenUsed="1"/>
+    <w:lsdException w:name="Outline List 3" w:semiHidden="1" w:unhideWhenUsed="1"/>
+    <w:lsdException w:name="Table Simple 1" w:semiHidden="1" w:unhideWhenUsed="1"/>
+    <w:lsdException w:name="Table Simple 2" w:semiHidden="1" w:unhideWhenUsed="1"/>
+    <w:lsdException w:name="Table Simple 3" w:semiHidden="1" w:unhideWhenUsed="1"/>
+    <w:lsdException w:name="Table Classic 1" w:semiHidden="1" w:unhideWhenUsed="1"/>
+    <w:lsdException w:name="Table Classic 2" w:semiHidden="1" w:unhideWhenUsed="1"/>
+    <w:lsdException w:name="Table Classic 3" w:semiHidden="1" w:unhideWhenUsed="1"/>
+    <w:lsdException w:name="Table Classic 4" w:semiHidden="1" w:unhideWhenUsed="1"/>
+    <w:lsdException w:name="Table Colorful 1" w:semiHidden="1" w:unhideWhenUsed="1"/>
+    <w:lsdException w:name="Table Colorful 2" w:semiHidden="1" w:unhideWhenUsed="1"/>
+    <w:lsdException w:name="Table Colorful 3" w:semiHidden="1" w:unhideWhenUsed="1"/>
+    <w:lsdException w:name="Table Columns 1" w:semiHidden="1" w:unhideWhenUsed="1"/>
+    <w:lsdException w:name="Table Columns 2" w:semiHidden="1" w:unhideWhenUsed="1"/>
+    <w:lsdException w:name="Table Columns 3" w:semiHidden="1" w:unhideWhenUsed="1"/>
+    <w:lsdException w:name="Table Columns 4" w:semiHidden="1" w:unhideWhenUsed="1"/>
+    <w:lsdException w:name="Table Columns 5" w:semiHidden="1" w:unhideWhenUsed="1"/>
+    <w:lsdException w:name="Table Grid 1" w:semiHidden="1" w:unhideWhenUsed="1"/>
+    <w:lsdException w:name="Table Grid 2" w:semiHidden="1" w:unhideWhenUsed="1"/>
+    <w:lsdException w:name="Table Grid 3" w:semiHidden="1" w:unhideWhenUsed="1"/>
+    <w:lsdException w:name="Table Grid 4" w:semiHidden="1" w:unhideWhenUsed="1"/>
+    <w:lsdException w:name="Table Grid 5" w:semiHidden="1" w:unhideWhenUsed="1"/>
+    <w:lsdException w:name="Table Grid 6" w:semiHidden="1" w:unhideWhenUsed="1"/>
+    <w:lsdException w:name="Table Grid 7" w:semiHidden="1" w:unhideWhenUsed="1"/>
+    <w:lsdException w:name="Table Grid 8" w:semiHidden="1" w:unhideWhenUsed="1"/>
+    <w:lsdException w:name="Table List 1" w:semiHidden="1" w:unhideWhenUsed="1"/>
+    <w:lsdException w:name="Table List 2" w:semiHidden="1" w:unhideWhenUsed="1"/>
+    <w:lsdException w:name="Table List 3" w:semiHidden="1" w:unhideWhenUsed="1"/>
+    <w:lsdException w:name="Table List 4" w:semiHidden="1" w:unhideWhenUsed="1"/>
+    <w:lsdException w:name="Table List 5" w:semiHidden="1" w:unhideWhenUsed="1"/>
+    <w:lsdException w:name="Table List 6" w:semiHidden="1" w:unhideWhenUsed="1"/>
+    <w:lsdException w:name="Table List 7" w:semiHidden="1" w:unhideWhenUsed="1"/>
+    <w:lsdException w:name="Table List 8" w:semiHidden="1" w:unhideWhenUsed="1"/>
+    <w:lsdException w:name="Table 3D effects 1" w:semiHidden="1" w:unhideWhenUsed="1"/>
+    <w:lsdException w:name="Table 3D effects 2" w:semiHidden="1" w:unhideWhenUsed="1"/>
+    <w:lsdException w:name="Table 3D effects 3" w:semiHidden="1" w:unhideWhenUsed="1"/>
+    <w:lsdException w:name="Table Contemporary" w:semiHidden="1" w:unhideWhenUsed="1"/>
+    <w:lsdException w:name="Table Elegant" w:semiHidden="1" w:unhideWhenUsed="1"/>
+    <w:lsdException w:name="Table Professional" w:semiHidden="1" w:unhideWhenUsed="1"/>
+    <w:lsdException w:name="Table Subtle 1" w:semiHidden="1" w:unhideWhenUsed="1"/>
+    <w:lsdException w:name="Table Subtle 2" w:semiHidden="1" w:unhideWhenUsed="1"/>
+    <w:lsdException w:name="Table Web 1" w:semiHidden="1" w:unhideWhenUsed="1"/>
+    <w:lsdException w:name="Table Web 2" w:semiHidden="1" w:unhideWhenUsed="1"/>
+    <w:lsdException w:name="Table Web 3" w:semiHidden="1" w:unhideWhenUsed="1"/>
+    <w:lsdException w:name="Balloon Text" w:semiHidden="1" w:unhideWhenUsed="1"/>
+    <w:lsdException w:name="Table Grid" w:semiHidden="1" w:uiPriority="59" w:unhideWhenUsed="1"/>
+    <w:lsdException w:name="Table Theme" w:semiHidden="1" w:unhideWhenUsed="1"/>
+    <w:lsdException w:name="Placeholder Text" w:semiHidden="1"/>
+    <w:lsdException w:name="No Spacing" w:uiPriority="1" w:qFormat="1"/>
+    <w:lsdException w:name="Light Shading" w:uiPriority="60"/>
+    <w:lsdException w:name="Light List" w:uiPriority="61"/>
+    <w:lsdException w:name="Light Grid" w:uiPriority="62"/>
+    <w:lsdException w:name="Medium Shading 1" w:uiPriority="63"/>
+    <w:lsdException w:name="Medium Shading 2" w:uiPriority="64"/>
+    <w:lsdException w:name="Medium List 1" w:uiPriority="65"/>
+    <w:lsdException w:name="Medium List 2" w:uiPriority="66"/>
+    <w:lsdException w:name="Medium Grid 1" w:uiPriority="67"/>
+    <w:lsdException w:name="Medium Grid 2" w:uiPriority="68"/>
+    <w:lsdException w:name="Medium Grid 3" w:uiPriority="69"/>
+    <w:lsdException w:name="Dark List" w:uiPriority="70"/>
+    <w:lsdException w:name="Colorful Shading" w:uiPriority="71"/>
+    <w:lsdException w:name="Colorful List" w:uiPriority="72"/>
+    <w:lsdException w:name="Colorful Grid" w:uiPriority="73"/>
+    <w:lsdException w:name="Light Shading Accent 1" w:uiPriority="60"/>
+    <w:lsdException w:name="Light List Accent 1" w:uiPriority="61"/>
+    <w:lsdException w:name="Light Grid Accent 1" w:uiPriority="62"/>
+    <w:lsdException w:name="Medium Shading 1 Accent 1" w:uiPriority="63"/>
+    <w:lsdException w:name="Medium Shading 2 Accent 1" w:uiPriority="64"/>
+    <w:lsdException w:name="Medium List 1 Accent 1" w:uiPriority="65"/>
+    <w:lsdException w:name="Revision" w:semiHidden="1"/>
+    <w:lsdException w:name="List Paragraph" w:uiPriority="34" w:qFormat="1"/>
+    <w:lsdException w:name="Quote" w:uiPriority="29" w:qFormat="1"/>
+    <w:lsdException w:name="Intense Quote" w:uiPriority="30" w:qFormat="1"/>
+    <w:lsdException w:name="Medium List 2 Accent 1" w:uiPriority="66"/>
+    <w:lsdException w:name="Medium Grid 1 Accent 1" w:uiPriority="67"/>
+    <w:lsdException w:name="Medium Grid 2 Accent 1" w:uiPriority="68"/>
+    <w:lsdException w:name="Medium Grid 3 Accent 1" w:uiPriority="69"/>
+    <w:lsdException w:name="Dark List Accent 1" w:uiPriority="70"/>
+    <w:lsdException w:name="Colorful Shading Accent 1" w:uiPriority="71"/>
+    <w:lsdException w:name="Colorful List Accent 1" w:uiPriority="72"/>
+    <w:lsdException w:name="Colorful Grid Accent 1" w:uiPriority="73"/>
+    <w:lsdException w:name="Light Shading Accent 2" w:uiPriority="60"/>
+    <w:lsdException w:name="Light List Accent 2" w:uiPriority="61"/>
+    <w:lsdException w:name="Light Grid Accent 2" w:uiPriority="62"/>
+    <w:lsdException w:name="Medium Shading 1 Accent 2" w:uiPriority="63"/>
+    <w:lsdException w:name="Medium Shading 2 Accent 2" w:uiPriority="64"/>
+    <w:lsdException w:name="Medium List 1 Accent 2" w:uiPriority="65"/>
+    <w:lsdException w:name="Medium List 2 Accent 2" w:uiPriority="66"/>
+    <w:lsdException w:name="Medium Grid 1 Accent 2" w:uiPriority="67"/>
+    <w:lsdException w:name="Medium Grid 2 Accent 2" w:uiPriority="68"/>
+    <w:lsdException w:name="Medium Grid 3 Accent 2" w:uiPriority="69"/>
+    <w:lsdException w:name="Dark List Accent 2" w:uiPriority="70"/>
+    <w:lsdException w:name="Colorful Shading Accent 2" w:uiPriority="71"/>
+    <w:lsdException w:name="Colorful List Accent 2" w:uiPriority="72"/>
+    <w:lsdException w:name="Colorful Grid Accent 2" w:uiPriority="73"/>
+    <w:lsdException w:name="Light Shading Accent 3" w:uiPriority="60"/>
+    <w:lsdException w:name="Light List Accent 3" w:uiPriority="61"/>
+    <w:lsdException w:name="Light Grid Accent 3" w:uiPriority="62"/>
+    <w:lsdException w:name="Medium Shading 1 Accent 3" w:uiPriority="63"/>
+    <w:lsdException w:name="Medium Shading 2 Accent 3" w:uiPriority="64"/>
+    <w:lsdException w:name="Medium List 1 Accent 3" w:uiPriority="65"/>
+    <w:lsdException w:name="Medium List 2 Accent 3" w:uiPriority="66"/>
+    <w:lsdException w:name="Medium Grid 1 Accent 3" w:uiPriority="67"/>
+    <w:lsdException w:name="Medium Grid 2 Accent 3" w:uiPriority="68"/>
+    <w:lsdException w:name="Medium Grid 3 Accent 3" w:uiPriority="69"/>
+    <w:lsdException w:name="Dark List Accent 3" w:uiPriority="70"/>
+    <w:lsdException w:name="Colorful Shading Accent 3" w:uiPriority="71"/>
+    <w:lsdException w:name="Colorful List Accent 3" w:uiPriority="72"/>
+    <w:lsdException w:name="Colorful Grid Accent 3" w:uiPriority="73"/>
+    <w:lsdException w:name="Light Shading Accent 4" w:uiPriority="60"/>
+    <w:lsdException w:name="Light List Accent 4" w:uiPriority="61"/>
+    <w:lsdException w:name="Light Grid Accent 4" w:uiPriority="62"/>
+    <w:lsdException w:name="Medium Shading 1 Accent 4" w:uiPriority="63"/>
+    <w:lsdException w:name="Medium Shading 2 Accent 4" w:uiPriority="64"/>
+    <w:lsdException w:name="Medium List 1 Accent 4" w:uiPriority="65"/>
+    <w:lsdException w:name="Medium List 2 Accent 4" w:uiPriority="66"/>
+    <w:lsdException w:name="Medium Grid 1 Accent 4" w:uiPriority="67"/>
+    <w:lsdException w:name="Medium Grid 2 Accent 4" w:uiPriority="68"/>
+    <w:lsdException w:name="Medium Grid 3 Accent 4" w:uiPriority="69"/>
+    <w:lsdException w:name="Dark List Accent 4" w:uiPriority="70"/>
+    <w:lsdException w:name="Colorful Shading Accent 4" w:uiPriority="71"/>
+    <w:lsdException w:name="Colorful List Accent 4" w:uiPriority="72"/>
+    <w:lsdException w:name="Colorful Grid Accent 4" w:uiPriority="73"/>
+    <w:lsdException w:name="Light Shading Accent 5" w:uiPriority="60"/>
+    <w:lsdException w:name="Light List Accent 5" w:uiPriority="61"/>
+    <w:lsdException w:name="Light Grid Accent 5" w:uiPriority="62"/>
+    <w:lsdException w:name="Medium Shading 1 Accent 5" w:uiPriority="63"/>
+    <w:lsdException w:name="Medium Shading 2 Accent 5" w:uiPriority="64"/>
+    <w:lsdException w:name="Medium List 1 Accent 5" w:uiPriority="65"/>
+    <w:lsdException w:name="Medium List 2 Accent 5" w:uiPriority="66"/>
+    <w:lsdException w:name="Medium Grid 1 Accent 5" w:uiPriority="67"/>
+    <w:lsdException w:name="Medium Grid 2 Accent 5" w:uiPriority="68"/>
+    <w:lsdException w:name="Medium Grid 3 Accent 5" w:uiPriority="69"/>
+    <w:lsdException w:name="Dark List Accent 5" w:uiPriority="70"/>
+    <w:lsdException w:name="Colorful Shading Accent 5" w:uiPriority="71"/>
+    <w:lsdException w:name="Colorful List Accent 5" w:uiPriority="72"/>
+    <w:lsdException w:name="Colorful Grid Accent 5" w:uiPriority="73"/>
+    <w:lsdException w:name="Light Shading Accent 6" w:uiPriority="60"/>
+    <w:lsdException w:name="Light List Accent 6" w:uiPriority="61"/>
+    <w:lsdException w:name="Light Grid Accent 6" w:uiPriority="62"/>
+    <w:lsdException w:name="Medium Shading 1 Accent 6" w:uiPriority="63"/>
+    <w:lsdException w:name="Medium Shading 2 Accent 6" w:uiPriority="64"/>
+    <w:lsdException w:name="Medium List 1 Accent 6" w:uiPriority="65"/>
+    <w:lsdException w:name="Medium List 2 Accent 6" w:uiPriority="66"/>
+    <w:lsdException w:name="Medium Grid 1 Accent 6" w:uiPriority="67"/>
+    <w:lsdException w:name="Medium Grid 2 Accent 6" w:uiPriority="68"/>
+    <w:lsdException w:name="Medium Grid 3 Accent 6" w:uiPriority="69"/>
+    <w:lsdException w:name="Dark List Accent 6" w:uiPriority="70"/>
+    <w:lsdException w:name="Colorful Shading Accent 6" w:uiPriority="71"/>
+    <w:lsdException w:name="Colorful List Accent 6" w:uiPriority="72"/>
+    <w:lsdException w:name="Colorful Grid Accent 6" w:uiPriority="73"/>
+    <w:lsdException w:name="Subtle Emphasis" w:uiPriority="19" w:qFormat="1"/>
+    <w:lsdException w:name="Intense Emphasis" w:uiPriority="21" w:qFormat="1"/>
+    <w:lsdException w:name="Subtle Reference" w:uiPriority="31" w:qFormat="1"/>
+    <w:lsdException w:name="Intense Reference" w:uiPriority="32" w:qFormat="1"/>
+    <w:lsdException w:name="Book Title" w:uiPriority="33" w:qFormat="1"/>
+    <w:lsdException w:name="Bibliography" w:semiHidden="1" w:uiPriority="37" w:unhideWhenUsed="1"/>
+    <w:lsdException w:name="TOC Heading" w:semiHidden="1" w:uiPriority="39" w:unhideWhenUsed="1" w:qFormat="1"/>
+    <w:lsdException w:name="Plain Table 1" w:uiPriority="41"/>
+    <w:lsdException w:name="Plain Table 2" w:uiPriority="42"/>
+    <w:lsdException w:name="Plain Table 3" w:uiPriority="43"/>
+    <w:lsdException w:name="Plain Table 4" w:uiPriority="44"/>
+    <w:lsdException w:name="Plain Table 5" w:uiPriority="45"/>
+    <w:lsdException w:name="Grid Table Light" w:uiPriority="40"/>
+    <w:lsdException w:name="Grid Table 1 Light" w:uiPriority="46"/>
+    <w:lsdException w:name="Grid Table 2" w:uiPriority="47"/>
+    <w:lsdException w:name="Grid Table 3" w:uiPriority="48"/>
+    <w:lsdException w:name="Grid Table 4" w:uiPriority="49"/>
+    <w:lsdException w:name="Grid Table 5 Dark" w:uiPriority="50"/>
+    <w:lsdException w:name="Grid Table 6 Colorful" w:uiPriority="51"/>
+    <w:lsdException w:name="Grid Table 7 Colorful" w:uiPriority="52"/>
+    <w:lsdException w:name="Grid Table 1 Light Accent 1" w:uiPriority="46"/>
+    <w:lsdException w:name="Grid Table 2 Accent 1" w:uiPriority="47"/>
+    <w:lsdException w:name="Grid Table 3 Accent 1" w:uiPriority="48"/>
+    <w:lsdException w:name="Grid Table 4 Accent 1" w:uiPriority="49"/>
+    <w:lsdException w:name="Grid Table 5 Dark Accent 1" w:uiPriority="50"/>
+    <w:lsdException w:name="Grid Table 6 Colorful Accent 1" w:uiPriority="51"/>
+    <w:lsdException w:name="Grid Table 7 Colorful Accent 1" w:uiPriority="52"/>
+    <w:lsdException w:name="Grid Table 1 Light Accent 2" w:uiPriority="46"/>
+    <w:lsdException w:name="Grid Table 2 Accent 2" w:uiPriority="47"/>
+    <w:lsdException w:name="Grid Table 3 Accent 2" w:uiPriority="48"/>
+    <w:lsdException w:name="Grid Table 4 Accent 2" w:uiPriority="49"/>
+    <w:lsdException w:name="Grid Table 5 Dark Accent 2" w:uiPriority="50"/>
+    <w:lsdException w:name="Grid Table 6 Colorful Accent 2" w:uiPriority="51"/>
+    <w:lsdException w:name="Grid Table 7 Colorful Accent 2" w:uiPriority="52"/>
+    <w:lsdException w:name="Grid Table 1 Light Accent 3" w:uiPriority="46"/>
+    <w:lsdException w:name="Grid Table 2 Accent 3" w:uiPriority="47"/>
+    <w:lsdException w:name="Grid Table 3 Accent 3" w:uiPriority="48"/>
+    <w:lsdException w:name="Grid Table 4 Accent 3" w:uiPriority="49"/>
+    <w:lsdException w:name="Grid Table 5 Dark Accent 3" w:uiPriority="50"/>
+    <w:lsdException w:name="Grid Table 6 Colorful Accent 3" w:uiPriority="51"/>
+    <w:lsdException w:name="Grid Table 7 Colorful Accent 3" w:uiPriority="52"/>
+    <w:lsdException w:name="Grid Table 1 Light Accent 4" w:uiPriority="46"/>
+    <w:lsdException w:name="Grid Table 2 Accent 4" w:uiPriority="47"/>
+    <w:lsdException w:name="Grid Table 3 Accent 4" w:uiPriority="48"/>
+    <w:lsdException w:name="Grid Table 4 Accent 4" w:uiPriority="49"/>
+    <w:lsdException w:name="Grid Table 5 Dark Accent 4" w:uiPriority="50"/>
+    <w:lsdException w:name="Grid Table 6 Colorful Accent 4" w:uiPriority="51"/>
+    <w:lsdException w:name="Grid Table 7 Colorful Accent 4" w:uiPriority="52"/>
+    <w:lsdException w:name="Grid Table 1 Light Accent 5" w:uiPriority="46"/>
+    <w:lsdException w:name="Grid Table 2 Accent 5" w:uiPriority="47"/>
+    <w:lsdException w:name="Grid Table 3 Accent 5" w:uiPriority="48"/>
+    <w:lsdException w:name="Grid Table 4 Accent 5" w:uiPriority="49"/>
+    <w:lsdException w:name="Grid Table 5 Dark Accent 5" w:uiPriority="50"/>
+    <w:lsdException w:name="Grid Table 6 Colorful Accent 5" w:uiPriority="51"/>
+    <w:lsdException w:name="Grid Table 7 Colorful Accent 5" w:uiPriority="52"/>
+    <w:lsdException w:name="Grid Table 1 Light Accent 6" w:uiPriority="46"/>
+    <w:lsdException w:name="Grid Table 2 Accent 6" w:uiPriority="47"/>
+    <w:lsdException w:name="Grid Table 3 Accent 6" w:uiPriority="48"/>
+    <w:lsdException w:name="Grid Table 4 Accent 6" w:uiPriority="49"/>
+    <w:lsdException w:name="Grid Table 5 Dark Accent 6" w:uiPriority="50"/>
+    <w:lsdException w:name="Grid Table 6 Colorful Accent 6" w:uiPriority="51"/>
+    <w:lsdException w:name="Grid Table 7 Colorful Accent 6" w:uiPriority="52"/>
+    <w:lsdException w:name="List Table 1 Light" w:uiPriority="46"/>
+    <w:lsdException w:name="List Table 2" w:uiPriority="47"/>
+    <w:lsdException w:name="List Table 3" w:uiPriority="48"/>
+    <w:lsdException w:name="List Table 4" w:uiPriority="49"/>
+    <w:lsdException w:name="List Table 5 Dark" w:uiPriority="50"/>
+    <w:lsdException w:name="List Table 6 Colorful" w:uiPriority="51"/>
+    <w:lsdException w:name="List Table 7 Colorful" w:uiPriority="52"/>
+    <w:lsdException w:name="List Table 1 Light Accent 1" w:uiPriority="46"/>
+    <w:lsdException w:name="List Table 2 Accent 1" w:uiPriority="47"/>
+    <w:lsdException w:name="List Table 3 Accent 1" w:uiPriority="48"/>
+    <w:lsdException w:name="List Table 4 Accent 1" w:uiPriority="49"/>
+    <w:lsdException w:name="List Table 5 Dark Accent 1" w:uiPriority="50"/>
+    <w:lsdException w:name="List Table 6 Colorful Accent 1" w:uiPriority="51"/>
+    <w:lsdException w:name="List Table 7 Colorful Accent 1" w:uiPriority="52"/>
+    <w:lsdException w:name="List Table 1 Light Accent 2" w:uiPriority="46"/>
+    <w:lsdException w:name="List Table 2 Accent 2" w:uiPriority="47"/>
+    <w:lsdException w:name="List Table 3 Accent 2" w:uiPriority="48"/>
+    <w:lsdException w:name="List Table 4 Accent 2" w:uiPriority="49"/>
+    <w:lsdException w:name="List Table 5 Dark Accent 2" w:uiPriority="50"/>
+    <w:lsdException w:name="List Table 6 Colorful Accent 2" w:uiPriority="51"/>
+    <w:lsdException w:name="List Table 7 Colorful Accent 2" w:uiPriority="52"/>
+    <w:lsdException w:name="List Table 1 Light Accent 3" w:uiPriority="46"/>
+    <w:lsdException w:name="List Table 2 Accent 3" w:uiPriority="47"/>
+    <w:lsdException w:name="List Table 3 Accent 3" w:uiPriority="48"/>
+    <w:lsdException w:name="List Table 4 Accent 3" w:uiPriority="49"/>
+    <w:lsdException w:name="List Table 5 Dark Accent 3" w:uiPriority="50"/>
+    <w:lsdException w:name="List Table 6 Colorful Accent 3" w:uiPriority="51"/>
+    <w:lsdException w:name="List Table 7 Colorful Accent 3" w:uiPriority="52"/>
+    <w:lsdException w:name="List Table 1 Light Accent 4" w:uiPriority="46"/>
+    <w:lsdException w:name="List Table 2 Accent 4" w:uiPriority="47"/>
+    <w:lsdException w:name="List Table 3 Accent 4" w:uiPriority="48"/>
+    <w:lsdException w:name="List Table 4 Accent 4" w:uiPriority="49"/>
+    <w:lsdException w:name="List Table 5 Dark Accent 4" w:uiPriority="50"/>
+    <w:lsdException w:name="List Table 6 Colorful Accent 4" w:uiPriority="51"/>
+    <w:lsdException w:name="List Table 7 Colorful Accent 4" w:uiPriority="52"/>
+    <w:lsdException w:name="List Table 1 Light Accent 5" w:uiPriority="46"/>
+    <w:lsdException w:name="List Table 2 Accent 5" w:uiPriority="47"/>
+    <w:lsdException w:name="List Table 3 Accent 5" w:uiPriority="48"/>
+    <w:lsdException w:name="List Table 4 Accent 5" w:uiPriority="49"/>
+    <w:lsdException w:name="List Table 5 Dark Accent 5" w:uiPriority="50"/>
+    <w:lsdException w:name="List Table 6 Colorful Accent 5" w:uiPriority="51"/>
+    <w:lsdException w:name="List Table 7 Colorful Accent 5" w:uiPriority="52"/>
+    <w:lsdException w:name="List Table 1 Light Accent 6" w:uiPriority="46"/>
+    <w:lsdException w:name="List Table 2 Accent 6" w:uiPriority="47"/>
+    <w:lsdException w:name="List Table 3 Accent 6" w:uiPriority="48"/>
+    <w:lsdException w:name="List Table 4 Accent 6" w:uiPriority="49"/>
+    <w:lsdException w:name="List Table 5 Dark Accent 6" w:uiPriority="50"/>
+    <w:lsdException w:name="List Table 6 Colorful Accent 6" w:uiPriority="51"/>
+    <w:lsdException w:name="List Table 7 Colorful Accent 6" w:uiPriority="52"/>
+    <w:lsdException w:name="Mention" w:semiHidden="1" w:unhideWhenUsed="1"/>
+    <w:lsdException w:name="Smart Hyperlink" w:semiHidden="1" w:unhideWhenUsed="1"/>
+    <w:lsdException w:name="Hashtag" w:semiHidden="1" w:unhideWhenUsed="1"/>
+    <w:lsdException w:name="Unresolved Mention" w:semiHidden="1" w:unhideWhenUsed="1"/>
   </w:latentStyles>
   <w:style w:type="paragraph" w:default="1" w:styleId="Normal">
     <w:name w:val="Normal"/>
@@ -1082,7 +1344,6 @@
     <w:uiPriority w:val="99"/>
     <w:semiHidden/>
     <w:unhideWhenUsed/>
-    <w:qFormat/>
     <w:tblPr>
       <w:tblInd w:w="0" w:type="dxa"/>
       <w:tblCellMar>
@@ -1108,7 +1369,6 @@
       <w:spacing w:after="0" w:line="240" w:lineRule="auto"/>
     </w:pPr>
     <w:tblPr>
-      <w:tblInd w:w="0" w:type="dxa"/>
       <w:tblBorders>
         <w:top w:val="single" w:sz="4" w:space="0" w:color="auto"/>
         <w:left w:val="single" w:sz="4" w:space="0" w:color="auto"/>
@@ -1117,12 +1377,6 @@
         <w:insideH w:val="single" w:sz="4" w:space="0" w:color="auto"/>
         <w:insideV w:val="single" w:sz="4" w:space="0" w:color="auto"/>
       </w:tblBorders>
-      <w:tblCellMar>
-        <w:top w:w="0" w:type="dxa"/>
-        <w:left w:w="108" w:type="dxa"/>
-        <w:bottom w:w="0" w:type="dxa"/>
-        <w:right w:w="108" w:type="dxa"/>
-      </w:tblCellMar>
     </w:tblPr>
   </w:style>
   <w:style w:type="table" w:styleId="TableGrid">
@@ -1134,7 +1388,6 @@
       <w:spacing w:after="0" w:line="240" w:lineRule="auto"/>
     </w:pPr>
     <w:tblPr>
-      <w:tblInd w:w="0" w:type="dxa"/>
       <w:tblBorders>
         <w:top w:val="single" w:sz="4" w:space="0" w:color="auto"/>
         <w:left w:val="single" w:sz="4" w:space="0" w:color="auto"/>
@@ -1143,12 +1396,6 @@
         <w:insideH w:val="single" w:sz="4" w:space="0" w:color="auto"/>
         <w:insideV w:val="single" w:sz="4" w:space="0" w:color="auto"/>
       </w:tblBorders>
-      <w:tblCellMar>
-        <w:top w:w="0" w:type="dxa"/>
-        <w:left w:w="108" w:type="dxa"/>
-        <w:bottom w:w="0" w:type="dxa"/>
-        <w:right w:w="108" w:type="dxa"/>
-      </w:tblCellMar>
     </w:tblPr>
   </w:style>
 </w:styles>

</xml_diff>

<commit_message>
- Added key to high level schedule showing what I'm working on - Added DOTween system to project to help with animations and especially helps moving the player across board tiles (will help in the future too) - Added code where player can click on tiles to move character to it (can go either way so far) - Added code where player has currency and tiles take away currency (currently a stationary number)
</commit_message>
<xml_diff>
--- a/Documents/12 Week High Level Schedule.docx
+++ b/Documents/12 Week High Level Schedule.docx
@@ -263,6 +263,7 @@
         <w:tc>
           <w:tcPr>
             <w:tcW w:w="8170" w:type="dxa"/>
+            <w:shd w:val="clear" w:color="auto" w:fill="FFFF00"/>
           </w:tcPr>
           <w:p>
             <w:pPr>
@@ -319,6 +320,7 @@
         <w:tc>
           <w:tcPr>
             <w:tcW w:w="8170" w:type="dxa"/>
+            <w:shd w:val="clear" w:color="auto" w:fill="FFFF00"/>
           </w:tcPr>
           <w:p>
             <w:pPr>
@@ -336,15 +338,7 @@
               <w:rPr>
                 <w:szCs w:val="24"/>
               </w:rPr>
-              <w:t>code which stores player’s currency which is spent by clicking on tiles ahead of the player and gained click</w:t>
-            </w:r>
-            <w:bookmarkStart w:id="0" w:name="_GoBack"/>
-            <w:bookmarkEnd w:id="0"/>
-            <w:r>
-              <w:rPr>
-                <w:szCs w:val="24"/>
-              </w:rPr>
-              <w:t>ing on tiles behind the player</w:t>
+              <w:t>code which stores player’s currency which is spent by clicking on tiles ahead of the player and gained clicking on tiles behind the player</w:t>
             </w:r>
           </w:p>
         </w:tc>
@@ -392,6 +386,7 @@
         <w:tc>
           <w:tcPr>
             <w:tcW w:w="8170" w:type="dxa"/>
+            <w:shd w:val="clear" w:color="auto" w:fill="FFFF00"/>
           </w:tcPr>
           <w:p>
             <w:pPr>
@@ -923,6 +918,94 @@
           <w:u w:val="single"/>
         </w:rPr>
       </w:pPr>
+    </w:p>
+    <w:p>
+      <w:pPr>
+        <w:rPr>
+          <w:b/>
+          <w:sz w:val="28"/>
+          <w:u w:val="single"/>
+        </w:rPr>
+      </w:pPr>
+      <w:r>
+        <w:rPr>
+          <w:b/>
+          <w:sz w:val="28"/>
+          <w:u w:val="single"/>
+        </w:rPr>
+        <w:t>Key</w:t>
+      </w:r>
+    </w:p>
+    <w:p>
+      <w:pPr>
+        <w:rPr>
+          <w:b/>
+          <w:sz w:val="28"/>
+        </w:rPr>
+      </w:pPr>
+      <w:r>
+        <w:rPr>
+          <w:b/>
+          <w:sz w:val="28"/>
+          <w:shd w:val="clear" w:color="auto" w:fill="92D050"/>
+        </w:rPr>
+        <w:t>Green</w:t>
+      </w:r>
+      <w:r>
+        <w:rPr>
+          <w:b/>
+          <w:sz w:val="28"/>
+        </w:rPr>
+        <w:t xml:space="preserve"> = Complete</w:t>
+      </w:r>
+      <w:bookmarkStart w:id="0" w:name="_GoBack"/>
+      <w:bookmarkEnd w:id="0"/>
+    </w:p>
+    <w:p>
+      <w:pPr>
+        <w:rPr>
+          <w:b/>
+          <w:sz w:val="28"/>
+        </w:rPr>
+      </w:pPr>
+      <w:r>
+        <w:rPr>
+          <w:b/>
+          <w:sz w:val="28"/>
+          <w:shd w:val="clear" w:color="auto" w:fill="FFFF00"/>
+        </w:rPr>
+        <w:t>Yellow</w:t>
+      </w:r>
+      <w:r>
+        <w:rPr>
+          <w:b/>
+          <w:sz w:val="28"/>
+        </w:rPr>
+        <w:t xml:space="preserve"> = In Progress</w:t>
+      </w:r>
+    </w:p>
+    <w:p>
+      <w:pPr>
+        <w:rPr>
+          <w:b/>
+          <w:sz w:val="28"/>
+        </w:rPr>
+      </w:pPr>
+      <w:r>
+        <w:rPr>
+          <w:b/>
+          <w:sz w:val="28"/>
+          <w:shd w:val="clear" w:color="auto" w:fill="FFC000"/>
+        </w:rPr>
+        <w:t>Orange</w:t>
+      </w:r>
+      <w:r>
+        <w:rPr>
+          <w:b/>
+          <w:sz w:val="28"/>
+        </w:rPr>
+        <w:t xml:space="preserve"> = On Hold</w:t>
+      </w:r>
     </w:p>
     <w:sectPr>
       <w:pgSz w:w="11906" w:h="16838"/>
@@ -1106,7 +1189,7 @@
     <w:lsdException w:name="Table Web 2" w:semiHidden="1" w:unhideWhenUsed="1"/>
     <w:lsdException w:name="Table Web 3" w:semiHidden="1" w:unhideWhenUsed="1"/>
     <w:lsdException w:name="Balloon Text" w:semiHidden="1" w:unhideWhenUsed="1"/>
-    <w:lsdException w:name="Table Grid" w:semiHidden="1" w:uiPriority="59" w:unhideWhenUsed="1"/>
+    <w:lsdException w:name="Table Grid" w:uiPriority="59"/>
     <w:lsdException w:name="Table Theme" w:semiHidden="1" w:unhideWhenUsed="1"/>
     <w:lsdException w:name="Placeholder Text" w:semiHidden="1"/>
     <w:lsdException w:name="No Spacing" w:uiPriority="1" w:qFormat="1"/>

</xml_diff>

<commit_message>
-Uploaded low level schedule to folder - Made changes to high level schedule - Uploaded broken code for trying to create a list for the tiles and it doesn't work - Uploaded broken code for trying to find what tile the player is on which normal tile - Broke the game and now errors just occur
</commit_message>
<xml_diff>
--- a/Documents/12 Week High Level Schedule.docx
+++ b/Documents/12 Week High Level Schedule.docx
@@ -179,6 +179,9 @@
         <w:tc>
           <w:tcPr>
             <w:tcW w:w="8170" w:type="dxa"/>
+            <w:tcBorders>
+              <w:bottom w:val="single" w:sz="4" w:space="0" w:color="auto"/>
+            </w:tcBorders>
             <w:shd w:val="clear" w:color="auto" w:fill="92D050"/>
           </w:tcPr>
           <w:p>
@@ -263,7 +266,10 @@
         <w:tc>
           <w:tcPr>
             <w:tcW w:w="8170" w:type="dxa"/>
-            <w:shd w:val="clear" w:color="auto" w:fill="FFFF00"/>
+            <w:tcBorders>
+              <w:bottom w:val="single" w:sz="4" w:space="0" w:color="auto"/>
+            </w:tcBorders>
+            <w:shd w:val="clear" w:color="auto" w:fill="92D050"/>
           </w:tcPr>
           <w:p>
             <w:pPr>
@@ -320,7 +326,10 @@
         <w:tc>
           <w:tcPr>
             <w:tcW w:w="8170" w:type="dxa"/>
-            <w:shd w:val="clear" w:color="auto" w:fill="FFFF00"/>
+            <w:tcBorders>
+              <w:top w:val="single" w:sz="4" w:space="0" w:color="auto"/>
+            </w:tcBorders>
+            <w:shd w:val="clear" w:color="auto" w:fill="92D050"/>
           </w:tcPr>
           <w:p>
             <w:pPr>
@@ -386,7 +395,7 @@
         <w:tc>
           <w:tcPr>
             <w:tcW w:w="8170" w:type="dxa"/>
-            <w:shd w:val="clear" w:color="auto" w:fill="FFFF00"/>
+            <w:shd w:val="clear" w:color="auto" w:fill="92D050"/>
           </w:tcPr>
           <w:p>
             <w:pPr>
@@ -450,6 +459,7 @@
         <w:tc>
           <w:tcPr>
             <w:tcW w:w="8170" w:type="dxa"/>
+            <w:shd w:val="clear" w:color="auto" w:fill="FFFF00"/>
           </w:tcPr>
           <w:p>
             <w:pPr>
@@ -579,6 +589,7 @@
           </w:tcPr>
           <w:p>
             <w:pPr>
+              <w:shd w:val="clear" w:color="auto" w:fill="92D050"/>
               <w:rPr>
                 <w:szCs w:val="24"/>
               </w:rPr>
@@ -891,7 +902,15 @@
               <w:rPr>
                 <w:szCs w:val="24"/>
               </w:rPr>
-              <w:t>Hand in project – Any extra contingency needed</w:t>
+              <w:t xml:space="preserve">Hand in project – Any extra contingency </w:t>
+            </w:r>
+            <w:bookmarkStart w:id="0" w:name="_GoBack"/>
+            <w:bookmarkEnd w:id="0"/>
+            <w:r>
+              <w:rPr>
+                <w:szCs w:val="24"/>
+              </w:rPr>
+              <w:t>needed</w:t>
             </w:r>
             <w:r>
               <w:rPr>
@@ -958,8 +977,6 @@
         </w:rPr>
         <w:t xml:space="preserve"> = Complete</w:t>
       </w:r>
-      <w:bookmarkStart w:id="0" w:name="_GoBack"/>
-      <w:bookmarkEnd w:id="0"/>
     </w:p>
     <w:p>
       <w:pPr>

</xml_diff>

<commit_message>
- Updated UI text font, texture and added image behind showing the currency - Added TextMesh Pro files to make text ingame look better - Added art work for the normal tiles, tortoise tiles and finish tile - Added background art for the game - Updated both schedules to show what has been done today (and roughly how long it took) - Removed broken code for listing the tiles, and removed unused materials
</commit_message>
<xml_diff>
--- a/Documents/12 Week High Level Schedule.docx
+++ b/Documents/12 Week High Level Schedule.docx
@@ -459,25 +459,19 @@
         <w:tc>
           <w:tcPr>
             <w:tcW w:w="8170" w:type="dxa"/>
-            <w:shd w:val="clear" w:color="auto" w:fill="FFFF00"/>
-          </w:tcPr>
-          <w:p>
-            <w:pPr>
-              <w:rPr>
-                <w:szCs w:val="24"/>
-              </w:rPr>
-            </w:pPr>
-            <w:r>
-              <w:rPr>
-                <w:szCs w:val="24"/>
-              </w:rPr>
-              <w:t xml:space="preserve">Coding – Continue working on making the player movement cost more the more tiles the player moves </w:t>
-            </w:r>
-            <w:r>
-              <w:rPr>
-                <w:szCs w:val="24"/>
-              </w:rPr>
-              <w:t>for both directions</w:t>
+            <w:shd w:val="clear" w:color="auto" w:fill="FF0000"/>
+          </w:tcPr>
+          <w:p>
+            <w:pPr>
+              <w:rPr>
+                <w:szCs w:val="24"/>
+              </w:rPr>
+            </w:pPr>
+            <w:r>
+              <w:rPr>
+                <w:szCs w:val="24"/>
+              </w:rPr>
+              <w:t>Coding – Continue working on making the player movement cost more the more tiles the player moves for both directions</w:t>
             </w:r>
           </w:p>
         </w:tc>
@@ -523,6 +517,7 @@
         <w:tc>
           <w:tcPr>
             <w:tcW w:w="8170" w:type="dxa"/>
+            <w:shd w:val="clear" w:color="auto" w:fill="FFC000"/>
           </w:tcPr>
           <w:p>
             <w:pPr>
@@ -612,6 +607,8 @@
               </w:rPr>
               <w:t>.</w:t>
             </w:r>
+            <w:bookmarkStart w:id="0" w:name="_GoBack"/>
+            <w:bookmarkEnd w:id="0"/>
           </w:p>
           <w:p>
             <w:pPr>
@@ -902,15 +899,7 @@
               <w:rPr>
                 <w:szCs w:val="24"/>
               </w:rPr>
-              <w:t xml:space="preserve">Hand in project – Any extra contingency </w:t>
-            </w:r>
-            <w:bookmarkStart w:id="0" w:name="_GoBack"/>
-            <w:bookmarkEnd w:id="0"/>
-            <w:r>
-              <w:rPr>
-                <w:szCs w:val="24"/>
-              </w:rPr>
-              <w:t>needed</w:t>
+              <w:t>Hand in project – Any extra contingency needed</w:t>
             </w:r>
             <w:r>
               <w:rPr>
@@ -1022,6 +1011,29 @@
           <w:sz w:val="28"/>
         </w:rPr>
         <w:t xml:space="preserve"> = On Hold</w:t>
+      </w:r>
+    </w:p>
+    <w:p>
+      <w:pPr>
+        <w:rPr>
+          <w:b/>
+          <w:sz w:val="28"/>
+        </w:rPr>
+      </w:pPr>
+      <w:r>
+        <w:rPr>
+          <w:b/>
+          <w:sz w:val="28"/>
+          <w:highlight w:val="red"/>
+        </w:rPr>
+        <w:t>Red</w:t>
+      </w:r>
+      <w:r>
+        <w:rPr>
+          <w:b/>
+          <w:sz w:val="28"/>
+        </w:rPr>
+        <w:t xml:space="preserve"> = Stuck on </w:t>
       </w:r>
     </w:p>
     <w:sectPr>

</xml_diff>

<commit_message>
- Added currency system - players spend more currency to move further forward (just like in H&T game) - Added way of gaining currency when players go back to tortoise squares (further back you move the more currency gained like in H&T game) - Added game finished screen for when player lands on final tile displaying the game winner - Added text showing how much the player will pay/gain if they move to that tile next to their currency - Updated the high level schedule and the low level schedule of tasks I've done so far
</commit_message>
<xml_diff>
--- a/Documents/12 Week High Level Schedule.docx
+++ b/Documents/12 Week High Level Schedule.docx
@@ -459,7 +459,7 @@
         <w:tc>
           <w:tcPr>
             <w:tcW w:w="8170" w:type="dxa"/>
-            <w:shd w:val="clear" w:color="auto" w:fill="FF0000"/>
+            <w:shd w:val="clear" w:color="auto" w:fill="92D050"/>
           </w:tcPr>
           <w:p>
             <w:pPr>
@@ -517,7 +517,7 @@
         <w:tc>
           <w:tcPr>
             <w:tcW w:w="8170" w:type="dxa"/>
-            <w:shd w:val="clear" w:color="auto" w:fill="FFC000"/>
+            <w:shd w:val="clear" w:color="auto" w:fill="92D050"/>
           </w:tcPr>
           <w:p>
             <w:pPr>
@@ -607,166 +607,180 @@
               </w:rPr>
               <w:t>.</w:t>
             </w:r>
+          </w:p>
+          <w:p>
+            <w:pPr>
+              <w:rPr>
+                <w:szCs w:val="24"/>
+              </w:rPr>
+            </w:pPr>
+            <w:r>
+              <w:rPr>
+                <w:szCs w:val="24"/>
+                <w:shd w:val="clear" w:color="auto" w:fill="FFFF00"/>
+              </w:rPr>
+              <w:t>Coding/Design – create pop up box showing cost of the move and asking if player wants to move</w:t>
+            </w:r>
+            <w:r>
+              <w:rPr>
+                <w:szCs w:val="24"/>
+              </w:rPr>
+              <w:t xml:space="preserve"> </w:t>
+            </w:r>
+          </w:p>
+        </w:tc>
+      </w:tr>
+      <w:tr>
+        <w:tc>
+          <w:tcPr>
+            <w:tcW w:w="1095" w:type="dxa"/>
+            <w:shd w:val="clear" w:color="auto" w:fill="EEECE1" w:themeFill="background2"/>
+          </w:tcPr>
+          <w:p>
+            <w:pPr>
+              <w:jc w:val="center"/>
+              <w:rPr>
+                <w:b/>
+                <w:u w:val="single"/>
+              </w:rPr>
+            </w:pPr>
+            <w:r>
+              <w:rPr>
+                <w:b/>
+                <w:u w:val="single"/>
+              </w:rPr>
+              <w:t>13</w:t>
+            </w:r>
+            <w:r>
+              <w:rPr>
+                <w:b/>
+                <w:u w:val="single"/>
+              </w:rPr>
+              <w:t>/8/18</w:t>
+            </w:r>
+          </w:p>
+          <w:p>
+            <w:pPr>
+              <w:jc w:val="center"/>
+              <w:rPr>
+                <w:b/>
+              </w:rPr>
+            </w:pPr>
+          </w:p>
+        </w:tc>
+        <w:tc>
+          <w:tcPr>
+            <w:tcW w:w="8170" w:type="dxa"/>
+            <w:shd w:val="clear" w:color="auto" w:fill="92D050"/>
+          </w:tcPr>
+          <w:p>
+            <w:pPr>
+              <w:rPr>
+                <w:szCs w:val="24"/>
+              </w:rPr>
+            </w:pPr>
+            <w:r>
+              <w:rPr>
+                <w:szCs w:val="24"/>
+              </w:rPr>
+              <w:t xml:space="preserve">Design – Show how much a move would cost </w:t>
+            </w:r>
+            <w:proofErr w:type="spellStart"/>
+            <w:r>
+              <w:rPr>
+                <w:szCs w:val="24"/>
+              </w:rPr>
+              <w:t>ingame</w:t>
+            </w:r>
+            <w:proofErr w:type="spellEnd"/>
+            <w:r>
+              <w:rPr>
+                <w:szCs w:val="24"/>
+              </w:rPr>
+              <w:t xml:space="preserve"> on the UI</w:t>
+            </w:r>
+            <w:r>
+              <w:rPr>
+                <w:szCs w:val="24"/>
+              </w:rPr>
+              <w:t>. Show how much each move would cost to the player</w:t>
+            </w:r>
+          </w:p>
+        </w:tc>
+      </w:tr>
+      <w:tr>
+        <w:tc>
+          <w:tcPr>
+            <w:tcW w:w="1095" w:type="dxa"/>
+            <w:shd w:val="clear" w:color="auto" w:fill="EEECE1" w:themeFill="background2"/>
+          </w:tcPr>
+          <w:p>
+            <w:pPr>
+              <w:jc w:val="center"/>
+              <w:rPr>
+                <w:b/>
+                <w:u w:val="single"/>
+              </w:rPr>
+            </w:pPr>
+            <w:r>
+              <w:rPr>
+                <w:b/>
+                <w:u w:val="single"/>
+              </w:rPr>
+              <w:t>20/8</w:t>
+            </w:r>
+            <w:r>
+              <w:rPr>
+                <w:b/>
+                <w:u w:val="single"/>
+              </w:rPr>
+              <w:t>/18</w:t>
+            </w:r>
+          </w:p>
+          <w:p>
+            <w:pPr>
+              <w:jc w:val="center"/>
+              <w:rPr>
+                <w:b/>
+              </w:rPr>
+            </w:pPr>
+          </w:p>
+        </w:tc>
+        <w:tc>
+          <w:tcPr>
+            <w:tcW w:w="8170" w:type="dxa"/>
+          </w:tcPr>
+          <w:p>
+            <w:pPr>
+              <w:rPr>
+                <w:szCs w:val="24"/>
+              </w:rPr>
+            </w:pPr>
+            <w:r>
+              <w:rPr>
+                <w:szCs w:val="24"/>
+              </w:rPr>
+              <w:t xml:space="preserve">Bug fixing – </w:t>
+            </w:r>
+            <w:r>
+              <w:rPr>
+                <w:szCs w:val="24"/>
+              </w:rPr>
+              <w:t xml:space="preserve">Test, </w:t>
+            </w:r>
+            <w:r>
+              <w:rPr>
+                <w:szCs w:val="24"/>
+              </w:rPr>
+              <w:t>f</w:t>
+            </w:r>
             <w:bookmarkStart w:id="0" w:name="_GoBack"/>
             <w:bookmarkEnd w:id="0"/>
-          </w:p>
-          <w:p>
-            <w:pPr>
-              <w:rPr>
-                <w:szCs w:val="24"/>
-              </w:rPr>
-            </w:pPr>
-            <w:r>
-              <w:rPr>
-                <w:szCs w:val="24"/>
-              </w:rPr>
-              <w:t xml:space="preserve">Coding/Design – create pop up box showing cost of the move and asking if player wants to move </w:t>
-            </w:r>
-          </w:p>
-        </w:tc>
-      </w:tr>
-      <w:tr>
-        <w:tc>
-          <w:tcPr>
-            <w:tcW w:w="1095" w:type="dxa"/>
-            <w:shd w:val="clear" w:color="auto" w:fill="EEECE1" w:themeFill="background2"/>
-          </w:tcPr>
-          <w:p>
-            <w:pPr>
-              <w:jc w:val="center"/>
-              <w:rPr>
-                <w:b/>
-                <w:u w:val="single"/>
-              </w:rPr>
-            </w:pPr>
-            <w:r>
-              <w:rPr>
-                <w:b/>
-                <w:u w:val="single"/>
-              </w:rPr>
-              <w:t>13</w:t>
-            </w:r>
-            <w:r>
-              <w:rPr>
-                <w:b/>
-                <w:u w:val="single"/>
-              </w:rPr>
-              <w:t>/8/18</w:t>
-            </w:r>
-          </w:p>
-          <w:p>
-            <w:pPr>
-              <w:jc w:val="center"/>
-              <w:rPr>
-                <w:b/>
-              </w:rPr>
-            </w:pPr>
-          </w:p>
-        </w:tc>
-        <w:tc>
-          <w:tcPr>
-            <w:tcW w:w="8170" w:type="dxa"/>
-          </w:tcPr>
-          <w:p>
-            <w:pPr>
-              <w:rPr>
-                <w:szCs w:val="24"/>
-              </w:rPr>
-            </w:pPr>
-            <w:r>
-              <w:rPr>
-                <w:szCs w:val="24"/>
-              </w:rPr>
-              <w:t xml:space="preserve">Design – Show how much a move would cost </w:t>
-            </w:r>
-            <w:proofErr w:type="spellStart"/>
-            <w:r>
-              <w:rPr>
-                <w:szCs w:val="24"/>
-              </w:rPr>
-              <w:t>ingame</w:t>
-            </w:r>
-            <w:proofErr w:type="spellEnd"/>
-            <w:r>
-              <w:rPr>
-                <w:szCs w:val="24"/>
-              </w:rPr>
-              <w:t xml:space="preserve"> on the UI</w:t>
-            </w:r>
-            <w:r>
-              <w:rPr>
-                <w:szCs w:val="24"/>
-              </w:rPr>
-              <w:t>. Show how much each move would cost to the player</w:t>
-            </w:r>
-          </w:p>
-        </w:tc>
-      </w:tr>
-      <w:tr>
-        <w:tc>
-          <w:tcPr>
-            <w:tcW w:w="1095" w:type="dxa"/>
-            <w:shd w:val="clear" w:color="auto" w:fill="EEECE1" w:themeFill="background2"/>
-          </w:tcPr>
-          <w:p>
-            <w:pPr>
-              <w:jc w:val="center"/>
-              <w:rPr>
-                <w:b/>
-                <w:u w:val="single"/>
-              </w:rPr>
-            </w:pPr>
-            <w:r>
-              <w:rPr>
-                <w:b/>
-                <w:u w:val="single"/>
-              </w:rPr>
-              <w:t>20/8</w:t>
-            </w:r>
-            <w:r>
-              <w:rPr>
-                <w:b/>
-                <w:u w:val="single"/>
-              </w:rPr>
-              <w:t>/18</w:t>
-            </w:r>
-          </w:p>
-          <w:p>
-            <w:pPr>
-              <w:jc w:val="center"/>
-              <w:rPr>
-                <w:b/>
-              </w:rPr>
-            </w:pPr>
-          </w:p>
-        </w:tc>
-        <w:tc>
-          <w:tcPr>
-            <w:tcW w:w="8170" w:type="dxa"/>
-          </w:tcPr>
-          <w:p>
-            <w:pPr>
-              <w:rPr>
-                <w:szCs w:val="24"/>
-              </w:rPr>
-            </w:pPr>
-            <w:r>
-              <w:rPr>
-                <w:szCs w:val="24"/>
-              </w:rPr>
-              <w:t xml:space="preserve">Bug fixing – </w:t>
-            </w:r>
-            <w:r>
-              <w:rPr>
-                <w:szCs w:val="24"/>
-              </w:rPr>
-              <w:t xml:space="preserve">Test, </w:t>
-            </w:r>
-            <w:r>
-              <w:rPr>
-                <w:szCs w:val="24"/>
-              </w:rPr>
-              <w:t xml:space="preserve">fix any problems </w:t>
+            <w:r>
+              <w:rPr>
+                <w:szCs w:val="24"/>
+              </w:rPr>
+              <w:t xml:space="preserve">ix any problems </w:t>
             </w:r>
             <w:r>
               <w:rPr>

</xml_diff>